<commit_message>
Rapport fini sauf 5 et 7 de l'exo 2
</commit_message>
<xml_diff>
--- a/LIENARDY-TIKA_SimulationNumérique.docx
+++ b/LIENARDY-TIKA_SimulationNumérique.docx
@@ -324,7 +324,7 @@
                         <a:effectLst/>
                         <a:extLst>
                           <a:ext uri="{C572A759-6A51-4108-AA02-DFA0A04FC94B}">
-                            <ma14:wrappingTextBoxFlag xmlns="" xmlns:mo="http://schemas.microsoft.com/office/mac/office/2008/main" xmlns:mv="urn:schemas-microsoft-com:mac:vml" xmlns:o="urn:schemas-microsoft-com:office:office" xmlns:v="urn:schemas-microsoft-com:vml" xmlns:w10="urn:schemas-microsoft-com:office:word" xmlns:w="http://schemas.openxmlformats.org/wordprocessingml/2006/main" xmlns:ma14="http://schemas.microsoft.com/office/mac/drawingml/2011/main"/>
+                            <ma14:wrappingTextBoxFlag xmlns:ma14="http://schemas.microsoft.com/office/mac/drawingml/2011/main" xmlns:w="http://schemas.openxmlformats.org/wordprocessingml/2006/main" xmlns:w10="urn:schemas-microsoft-com:office:word" xmlns:v="urn:schemas-microsoft-com:vml" xmlns:o="urn:schemas-microsoft-com:office:office" xmlns:mv="urn:schemas-microsoft-com:mac:vml" xmlns:mo="http://schemas.microsoft.com/office/mac/office/2008/main" xmlns=""/>
                           </a:ext>
                         </a:extLst>
                       </wps:spPr>
@@ -518,7 +518,7 @@
                         <a:effectLst/>
                         <a:extLst>
                           <a:ext uri="{C572A759-6A51-4108-AA02-DFA0A04FC94B}">
-                            <ma14:wrappingTextBoxFlag xmlns="" xmlns:mo="http://schemas.microsoft.com/office/mac/office/2008/main" xmlns:mv="urn:schemas-microsoft-com:mac:vml" xmlns:o="urn:schemas-microsoft-com:office:office" xmlns:v="urn:schemas-microsoft-com:vml" xmlns:w10="urn:schemas-microsoft-com:office:word" xmlns:w="http://schemas.openxmlformats.org/wordprocessingml/2006/main" xmlns:ma14="http://schemas.microsoft.com/office/mac/drawingml/2011/main"/>
+                            <ma14:wrappingTextBoxFlag xmlns:ma14="http://schemas.microsoft.com/office/mac/drawingml/2011/main" xmlns:w="http://schemas.openxmlformats.org/wordprocessingml/2006/main" xmlns:w10="urn:schemas-microsoft-com:office:word" xmlns:v="urn:schemas-microsoft-com:vml" xmlns:o="urn:schemas-microsoft-com:office:office" xmlns:mv="urn:schemas-microsoft-com:mac:vml" xmlns:mo="http://schemas.microsoft.com/office/mac/office/2008/main" xmlns=""/>
                           </a:ext>
                         </a:extLst>
                       </wps:spPr>
@@ -729,8 +729,27 @@
       </w:r>
     </w:p>
     <w:p/>
-    <w:p/>
-    <w:p/>
+    <w:p>
+      <w:pPr>
+        <w:pStyle w:val="Sansinterligne"/>
+        <w:jc w:val="both"/>
+      </w:pPr>
+      <w:r>
+        <w:t xml:space="preserve">Le but est </w:t>
+      </w:r>
+      <w:r>
+        <w:t>de générer une séquence de nombres de façon pseudo-aléatoire selon une distribution uniforme.</w:t>
+      </w:r>
+    </w:p>
+    <w:p>
+      <w:pPr>
+        <w:pStyle w:val="Sansinterligne"/>
+        <w:jc w:val="both"/>
+      </w:pPr>
+      <w:r>
+        <w:t>Plus de détails sont dans les commentaires du code.</w:t>
+      </w:r>
+    </w:p>
     <w:p/>
     <w:p>
       <w:pPr>
@@ -746,11 +765,13 @@
     </w:p>
     <w:p/>
     <w:p>
+      <w:pPr>
+        <w:jc w:val="both"/>
+      </w:pPr>
       <w:r>
         <w:t>Plus N augmente, plus l’histogramme tend à s’équilibrer au niveau des valeurs. On observe de moins en moins de discontinuité. Car en augmentant N, on a moins de chance d’avoir des valeurs loin de la réalité. On peut supposer qu’en choisissant N infini, les valeurs de l’histogramme seraient égales entre elles.</w:t>
       </w:r>
     </w:p>
-    <w:p/>
     <w:p/>
     <w:p>
       <w:pPr>
@@ -765,8 +786,38 @@
       </w:r>
     </w:p>
     <w:p/>
-    <w:p/>
-    <w:p/>
+    <w:p>
+      <w:pPr>
+        <w:pStyle w:val="Sansinterligne"/>
+        <w:jc w:val="both"/>
+      </w:pPr>
+      <w:r>
+        <w:t xml:space="preserve">Posons l’hypothèse H0 : « la séquence donnée en paramètres suit la loi Uniforme sur [0,1] ». </w:t>
+      </w:r>
+    </w:p>
+    <w:p>
+      <w:pPr>
+        <w:pStyle w:val="Sansinterligne"/>
+        <w:jc w:val="both"/>
+      </w:pPr>
+      <w:r>
+        <w:t xml:space="preserve">On a la probabilité p = 1/n selon la loi uniforme discrète. </w:t>
+      </w:r>
+    </w:p>
+    <w:p>
+      <w:pPr>
+        <w:pStyle w:val="Sansinterligne"/>
+        <w:jc w:val="both"/>
+      </w:pPr>
+      <w:r>
+        <w:t>Pour simplifier notre test, nous répartissons les valeurs données par le générateur en différentes classes.</w:t>
+      </w:r>
+    </w:p>
+    <w:p>
+      <w:r>
+        <w:t xml:space="preserve">Pour plus de détail, lire les commentaires dans le code </w:t>
+      </w:r>
+    </w:p>
     <w:p/>
     <w:p>
       <w:pPr>
@@ -781,8 +832,61 @@
       </w:r>
     </w:p>
     <w:p/>
-    <w:p/>
-    <w:p/>
+    <w:p>
+      <w:r>
+        <w:rPr>
+          <w:sz w:val="23"/>
+          <w:szCs w:val="23"/>
+        </w:rPr>
+        <w:t>Nous av</w:t>
+      </w:r>
+      <w:r>
+        <w:rPr>
+          <w:sz w:val="23"/>
+          <w:szCs w:val="23"/>
+        </w:rPr>
+        <w:t xml:space="preserve">ons à présent </w:t>
+      </w:r>
+      <w:r>
+        <w:rPr>
+          <w:sz w:val="23"/>
+          <w:szCs w:val="23"/>
+        </w:rPr>
+        <w:t>réalisé</w:t>
+      </w:r>
+      <w:r>
+        <w:rPr>
+          <w:sz w:val="23"/>
+          <w:szCs w:val="23"/>
+        </w:rPr>
+        <w:t xml:space="preserve"> la même étude que précédemment mais cette fois-ci avec la fonction « rand » déjà existante sous </w:t>
+      </w:r>
+      <w:proofErr w:type="spellStart"/>
+      <w:r>
+        <w:rPr>
+          <w:sz w:val="23"/>
+          <w:szCs w:val="23"/>
+        </w:rPr>
+        <w:t>Scilab</w:t>
+      </w:r>
+      <w:proofErr w:type="spellEnd"/>
+      <w:r>
+        <w:rPr>
+          <w:sz w:val="23"/>
+          <w:szCs w:val="23"/>
+        </w:rPr>
+        <w:t>.</w:t>
+      </w:r>
+    </w:p>
+    <w:p>
+      <w:pPr>
+        <w:pStyle w:val="Sansinterligne"/>
+        <w:jc w:val="both"/>
+      </w:pPr>
+      <w:r>
+        <w:t>Plus de détails sont dans les commentaires du code.</w:t>
+      </w:r>
+    </w:p>
     <w:p/>
     <w:p>
       <w:pPr>
@@ -802,19 +906,25 @@
     <w:p/>
     <w:p>
       <w:r>
-        <w:t xml:space="preserve">On remarque que, malgré que ce soit 2 fonctions génératrices de nombres aléatoires, le test du Chi2 est plus souvent vraie pour la loi Uniforme qu’avec le ‘rand’ de scilab. En effet, le fonction ‘grand’ produit </w:t>
-      </w:r>
-      <w:r>
-        <w:t>des séquences de nombres qui possèdent de meilleures qualités statistiques</w:t>
-      </w:r>
-      <w:r>
-        <w:t xml:space="preserve"> que ‘rand’</w:t>
+        <w:t>On remarque que, malgré que ce soit 2 fonctions génératrices de nombres aléatoires, le test du Chi2 est plus souvent vraie pour la loi</w:t>
+      </w:r>
+      <w:r>
+        <w:t xml:space="preserve"> Uniforme qu’avec le ‘rand’ de </w:t>
+      </w:r>
+      <w:proofErr w:type="spellStart"/>
+      <w:r>
+        <w:t>Scilab</w:t>
+      </w:r>
+      <w:proofErr w:type="spellEnd"/>
+      <w:r>
+        <w:t>. En effet, la</w:t>
+      </w:r>
+      <w:r>
+        <w:t xml:space="preserve"> fonction ‘grand’ produit des séquences de nombres qui possèdent de meilleures qualités statistiques que ‘rand’</w:t>
       </w:r>
       <w:r>
         <w:t>.</w:t>
       </w:r>
-      <w:bookmarkStart w:id="0" w:name="_GoBack"/>
-      <w:bookmarkEnd w:id="0"/>
     </w:p>
     <w:p/>
     <w:p/>
@@ -866,8 +976,77 @@
       </w:r>
     </w:p>
     <w:p/>
-    <w:p/>
-    <w:p/>
+    <w:p>
+      <w:pPr>
+        <w:pStyle w:val="Sansinterligne"/>
+        <w:jc w:val="both"/>
+      </w:pPr>
+      <w:r>
+        <w:t xml:space="preserve">A partir des nombres générés en partie 1, nous devions pouvoir construire une séquence de nombres aléatoires de loi discrète ou continue. </w:t>
+      </w:r>
+    </w:p>
+    <w:p>
+      <w:pPr>
+        <w:pStyle w:val="Sansinterligne"/>
+        <w:jc w:val="both"/>
+      </w:pPr>
+      <w:r>
+        <w:t xml:space="preserve">Pour cela, plusieurs méthodes sont disponibles : </w:t>
+      </w:r>
+    </w:p>
+    <w:p>
+      <w:pPr>
+        <w:pStyle w:val="Sansinterligne"/>
+        <w:jc w:val="both"/>
+      </w:pPr>
+      <w:r>
+        <w:rPr>
+          <w:rFonts w:ascii="Trebuchet MS" w:hAnsi="Trebuchet MS" w:cs="Trebuchet MS"/>
+        </w:rPr>
+        <w:t xml:space="preserve">- </w:t>
+      </w:r>
+      <w:r>
+        <w:t xml:space="preserve">La méthode du rejet </w:t>
+      </w:r>
+    </w:p>
+    <w:p>
+      <w:pPr>
+        <w:pStyle w:val="Sansinterligne"/>
+        <w:jc w:val="both"/>
+      </w:pPr>
+      <w:r>
+        <w:rPr>
+          <w:rFonts w:ascii="Trebuchet MS" w:hAnsi="Trebuchet MS" w:cs="Trebuchet MS"/>
+        </w:rPr>
+        <w:t xml:space="preserve">- </w:t>
+      </w:r>
+      <w:r>
+        <w:t xml:space="preserve">La génération par la fonction de répartition </w:t>
+      </w:r>
+    </w:p>
+    <w:p>
+      <w:pPr>
+        <w:pStyle w:val="Sansinterligne"/>
+        <w:jc w:val="both"/>
+      </w:pPr>
+      <w:r>
+        <w:rPr>
+          <w:rFonts w:ascii="Trebuchet MS" w:hAnsi="Trebuchet MS" w:cs="Trebuchet MS"/>
+        </w:rPr>
+        <w:t xml:space="preserve">- </w:t>
+      </w:r>
+      <w:r>
+        <w:t xml:space="preserve">La génération par changement de variable </w:t>
+      </w:r>
+    </w:p>
+    <w:p>
+      <w:pPr>
+        <w:jc w:val="both"/>
+      </w:pPr>
+      <w:r>
+        <w:t>Plus d’informations sont en commentaires au sein du programme.</w:t>
+      </w:r>
+    </w:p>
     <w:p/>
     <w:p>
       <w:pPr>
@@ -882,7 +1061,14 @@
       </w:r>
     </w:p>
     <w:p/>
-    <w:p/>
+    <w:p>
+      <w:r>
+        <w:t xml:space="preserve">Plus d’informations </w:t>
+      </w:r>
+      <w:r>
+        <w:t>sont dans les commentaires du programme.</w:t>
+      </w:r>
+    </w:p>
     <w:p/>
     <w:p/>
     <w:p/>
@@ -933,6 +1119,11 @@
       </w:r>
     </w:p>
     <w:p/>
+    <w:p>
+      <w:r>
+        <w:t>Les informations sont commentées dans le programme.</w:t>
+      </w:r>
+    </w:p>
     <w:p/>
     <w:p/>
     <w:p/>
@@ -1078,13 +1269,29 @@
         </w:numPr>
       </w:pPr>
       <w:r>
-        <w:t>Donner la loi X qui représente la position du marcheur à l’instant nT.</w:t>
-      </w:r>
-    </w:p>
-    <w:p/>
-    <w:p>
-      <w:r>
-        <w:t>On a n expérience de Bernoulli indépendantes. La variable aléatoire X qui compte le nombre de succès parmi n expériences suit la loi binomiale B(nT,</w:t>
+        <w:t xml:space="preserve">Donner la loi X qui représente la position du marcheur à l’instant </w:t>
+      </w:r>
+      <w:proofErr w:type="spellStart"/>
+      <w:r>
+        <w:t>nT</w:t>
+      </w:r>
+      <w:proofErr w:type="spellEnd"/>
+      <w:r>
+        <w:t>.</w:t>
+      </w:r>
+    </w:p>
+    <w:p/>
+    <w:p>
+      <w:r>
+        <w:t>On a n expérience de Bernoulli indépendantes. La variable aléatoire X qui compte le nombre de succès parmi n expériences suit la loi binomiale B(</w:t>
+      </w:r>
+      <w:proofErr w:type="spellStart"/>
+      <w:r>
+        <w:t>nT</w:t>
+      </w:r>
+      <w:proofErr w:type="spellEnd"/>
+      <w:r>
+        <w:t>,</w:t>
       </w:r>
       <m:oMath>
         <m:r>
@@ -1436,7 +1643,6 @@
     </w:p>
     <w:p/>
     <w:p/>
-    <w:p/>
     <w:p>
       <w:pPr>
         <w:pStyle w:val="Titre3"/>
@@ -1450,7 +1656,11 @@
       </w:r>
     </w:p>
     <w:p/>
-    <w:p/>
+    <w:p>
+      <w:r>
+        <w:t>Plus de détails sont dans les commentaires du programme.</w:t>
+      </w:r>
+    </w:p>
     <w:p/>
     <w:p/>
     <w:p>
@@ -1468,6 +1678,8 @@
     <w:p/>
     <w:p>
       <w:pPr>
+        <w:pStyle w:val="Sansinterligne"/>
+        <w:jc w:val="both"/>
         <w:rPr>
           <w:sz w:val="22"/>
           <w:lang w:val="en-US"/>
@@ -1501,7 +1713,23 @@
         <w:rPr>
           <w:lang w:val="en-US"/>
         </w:rPr>
-        <w:t xml:space="preserve">(nT, </w:t>
+        <w:t>(</w:t>
+      </w:r>
+      <w:proofErr w:type="spellStart"/>
+      <w:proofErr w:type="gramStart"/>
+      <w:r>
+        <w:rPr>
+          <w:lang w:val="en-US"/>
+        </w:rPr>
+        <w:t>nT</w:t>
+      </w:r>
+      <w:proofErr w:type="spellEnd"/>
+      <w:proofErr w:type="gramEnd"/>
+      <w:r>
+        <w:rPr>
+          <w:lang w:val="en-US"/>
+        </w:rPr>
+        <w:t xml:space="preserve">, </w:t>
       </w:r>
       <w:r>
         <w:t>ω</w:t>
@@ -1536,7 +1764,14 @@
         <w:rPr>
           <w:lang w:val="en-US"/>
         </w:rPr>
-        <w:t xml:space="preserve"> + … + X</w:t>
+        <w:t xml:space="preserve"> + … + </w:t>
+      </w:r>
+      <w:proofErr w:type="spellStart"/>
+      <w:r>
+        <w:rPr>
+          <w:lang w:val="en-US"/>
+        </w:rPr>
+        <w:t>X</w:t>
       </w:r>
       <w:r>
         <w:rPr>
@@ -1545,113 +1780,36 @@
         </w:rPr>
         <w:t>n</w:t>
       </w:r>
-    </w:p>
-    <w:p>
-      <w:r>
-        <w:t>L’espéra</w:t>
-      </w:r>
-      <w:r>
-        <w:t>nce de X:</w:t>
-      </w:r>
-    </w:p>
-    <w:p>
-      <w:r>
-        <w:t xml:space="preserve">    E(X) = E(X</w:t>
-      </w:r>
-      <w:r>
-        <w:rPr>
-          <w:sz w:val="22"/>
-        </w:rPr>
-        <w:t>1</w:t>
-      </w:r>
-      <w:r>
-        <w:t xml:space="preserve"> + X</w:t>
-      </w:r>
-      <w:r>
-        <w:rPr>
-          <w:sz w:val="22"/>
-        </w:rPr>
-        <w:t>2</w:t>
-      </w:r>
-      <w:r>
-        <w:t xml:space="preserve"> + … + X</w:t>
-      </w:r>
-      <w:r>
-        <w:rPr>
-          <w:sz w:val="22"/>
-        </w:rPr>
-        <w:t>n)</w:t>
-      </w:r>
-    </w:p>
-    <w:p>
-      <w:pPr>
-        <w:rPr>
-          <w:sz w:val="22"/>
-        </w:rPr>
-      </w:pPr>
-      <w:r>
-        <w:rPr>
-          <w:sz w:val="22"/>
-        </w:rPr>
-        <w:tab/>
-        <w:t>=  E(</w:t>
-      </w:r>
-      <w:r>
-        <w:t>X</w:t>
-      </w:r>
-      <w:r>
-        <w:rPr>
-          <w:sz w:val="22"/>
-        </w:rPr>
-        <w:t>1</w:t>
-      </w:r>
-      <w:r>
-        <w:rPr>
-          <w:sz w:val="22"/>
-        </w:rPr>
-        <w:t>)</w:t>
-      </w:r>
-      <w:r>
-        <w:t xml:space="preserve"> +</w:t>
-      </w:r>
-      <w:r>
-        <w:t xml:space="preserve"> E(</w:t>
-      </w:r>
-      <w:r>
-        <w:t>X</w:t>
-      </w:r>
-      <w:r>
-        <w:rPr>
-          <w:sz w:val="22"/>
-        </w:rPr>
-        <w:t>2</w:t>
-      </w:r>
-      <w:r>
-        <w:rPr>
-          <w:sz w:val="22"/>
-        </w:rPr>
-        <w:t>)</w:t>
-      </w:r>
-      <w:r>
-        <w:t xml:space="preserve"> + … </w:t>
-      </w:r>
-      <w:r>
-        <w:t>+ E(X</w:t>
-      </w:r>
-      <w:r>
-        <w:rPr>
-          <w:sz w:val="22"/>
-        </w:rPr>
-        <w:t>n)</w:t>
-      </w:r>
-    </w:p>
-    <w:p>
-      <w:r>
-        <w:rPr>
-          <w:sz w:val="22"/>
-        </w:rPr>
-        <w:tab/>
-        <w:t xml:space="preserve">=  </w:t>
+      <w:proofErr w:type="spellEnd"/>
+    </w:p>
+    <w:p>
+      <w:pPr>
+        <w:pStyle w:val="Sansinterligne"/>
+        <w:jc w:val="both"/>
+        <w:rPr>
+          <w:lang w:val="en-US"/>
+        </w:rPr>
+      </w:pPr>
+    </w:p>
+    <w:p>
+      <w:pPr>
+        <w:pStyle w:val="Sansinterligne"/>
+        <w:jc w:val="both"/>
+      </w:pPr>
+      <w:r>
+        <w:t xml:space="preserve">On peut déterminer la position après n itérations, en prenant la valeur 0 pour la marche initiale, en ajoutant 1 pour chaque pas </w:t>
+      </w:r>
+      <w:r>
+        <w:t>à gauche</w:t>
+      </w:r>
+      <w:r>
+        <w:t xml:space="preserve"> (pile), en retranchant 1 pour chaque pas </w:t>
+      </w:r>
+      <w:r>
+        <w:t xml:space="preserve">à droite </w:t>
+      </w:r>
+      <w:r>
+        <w:t xml:space="preserve">(face). Par rapport à la loi binomiale classique il suffit donc de décaler les résultats de </w:t>
       </w:r>
       <m:oMath>
         <m:f>
@@ -1681,59 +1839,408 @@
           </m:den>
         </m:f>
       </m:oMath>
-    </w:p>
-    <w:p>
-      <w:r>
-        <w:t>La variance de X :</w:t>
-      </w:r>
-    </w:p>
-    <w:p>
-      <w:r>
-        <w:t xml:space="preserve">    V(X) = n  </w:t>
+      <w:r>
+        <w:t xml:space="preserve"> et de multiplier par 2, ainsi :</w:t>
+      </w:r>
+    </w:p>
+    <w:p>
+      <w:pPr>
+        <w:jc w:val="both"/>
+        <w:rPr>
+          <w:lang w:val="en-US"/>
+        </w:rPr>
+      </w:pPr>
+    </w:p>
+    <w:p>
+      <w:pPr>
+        <w:pStyle w:val="Sansinterligne"/>
+        <w:jc w:val="both"/>
+      </w:pPr>
+    </w:p>
+    <w:p>
+      <w:pPr>
+        <w:pStyle w:val="Sansinterligne"/>
+        <w:jc w:val="both"/>
+      </w:pPr>
+    </w:p>
+    <w:p>
+      <w:pPr>
+        <w:pStyle w:val="Sansinterligne"/>
+        <w:jc w:val="both"/>
+      </w:pPr>
+    </w:p>
+    <w:p>
+      <w:pPr>
+        <w:pStyle w:val="Sansinterligne"/>
+        <w:jc w:val="both"/>
+      </w:pPr>
+    </w:p>
+    <w:p>
+      <w:pPr>
+        <w:pStyle w:val="Sansinterligne"/>
+        <w:jc w:val="both"/>
+      </w:pPr>
+    </w:p>
+    <w:p>
+      <w:pPr>
+        <w:pStyle w:val="Sansinterligne"/>
+        <w:jc w:val="both"/>
+      </w:pPr>
+    </w:p>
+    <w:p>
+      <w:pPr>
+        <w:pStyle w:val="Sansinterligne"/>
+        <w:jc w:val="both"/>
+      </w:pPr>
+      <w:r>
+        <w:lastRenderedPageBreak/>
+        <w:t>L’espéra</w:t>
+      </w:r>
+      <w:r>
+        <w:t>nce de X:</w:t>
+      </w:r>
+    </w:p>
+    <w:p>
+      <w:pPr>
+        <w:pStyle w:val="Sansinterligne"/>
+        <w:jc w:val="both"/>
+      </w:pPr>
+      <w:r>
+        <w:t xml:space="preserve">    E(X) = </w:t>
       </w:r>
       <m:oMath>
+        <m:r>
+          <w:rPr>
+            <w:rFonts w:ascii="Cambria Math" w:hAnsi="Cambria Math"/>
+          </w:rPr>
+          <m:t>n*(1</m:t>
+        </m:r>
+        <m:r>
+          <w:rPr>
+            <w:rFonts w:ascii="Cambria Math" w:hAnsi="Cambria Math"/>
+          </w:rPr>
+          <m:t>*</m:t>
+        </m:r>
+      </m:oMath>
+      <w:r>
+        <w:t xml:space="preserve"> </w:t>
+      </w:r>
+      <m:oMath>
+        <m:r>
+          <m:rPr>
+            <m:scr m:val="double-struck"/>
+          </m:rPr>
+          <w:rPr>
+            <w:rFonts w:ascii="Cambria Math" w:hAnsi="Cambria Math"/>
+          </w:rPr>
+          <m:t>P</m:t>
+        </m:r>
+        <m:d>
+          <m:dPr>
+            <m:ctrlPr>
+              <w:rPr>
+                <w:rFonts w:ascii="Cambria Math" w:hAnsi="Cambria Math"/>
+                <w:i/>
+              </w:rPr>
+            </m:ctrlPr>
+          </m:dPr>
+          <m:e>
+            <m:r>
+              <w:rPr>
+                <w:rFonts w:ascii="Cambria Math" w:hAnsi="Cambria Math"/>
+              </w:rPr>
+              <m:t>X=</m:t>
+            </m:r>
+            <m:r>
+              <w:rPr>
+                <w:rFonts w:ascii="Cambria Math" w:hAnsi="Cambria Math"/>
+              </w:rPr>
+              <m:t>1</m:t>
+            </m:r>
+          </m:e>
+        </m:d>
+        <m:r>
+          <w:rPr>
+            <w:rFonts w:ascii="Cambria Math" w:hAnsi="Cambria Math"/>
+          </w:rPr>
+          <m:t>-</m:t>
+        </m:r>
+        <m:r>
+          <w:rPr>
+            <w:rFonts w:ascii="Cambria Math" w:hAnsi="Cambria Math"/>
+          </w:rPr>
+          <m:t>1</m:t>
+        </m:r>
         <m:r>
           <w:rPr>
             <w:rFonts w:ascii="Cambria Math" w:hAnsi="Cambria Math"/>
           </w:rPr>
           <m:t xml:space="preserve">* </m:t>
         </m:r>
-        <m:f>
-          <m:fPr>
+        <m:r>
+          <m:rPr>
+            <m:scr m:val="double-struck"/>
+          </m:rPr>
+          <w:rPr>
+            <w:rFonts w:ascii="Cambria Math" w:hAnsi="Cambria Math"/>
+          </w:rPr>
+          <m:t>P</m:t>
+        </m:r>
+        <m:d>
+          <m:dPr>
             <m:ctrlPr>
               <w:rPr>
                 <w:rFonts w:ascii="Cambria Math" w:hAnsi="Cambria Math"/>
                 <w:i/>
               </w:rPr>
             </m:ctrlPr>
-          </m:fPr>
-          <m:num>
+          </m:dPr>
+          <m:e>
             <m:r>
               <w:rPr>
                 <w:rFonts w:ascii="Cambria Math" w:hAnsi="Cambria Math"/>
               </w:rPr>
-              <m:t>1</m:t>
+              <m:t>X=</m:t>
             </m:r>
-          </m:num>
-          <m:den>
             <m:r>
               <w:rPr>
                 <w:rFonts w:ascii="Cambria Math" w:hAnsi="Cambria Math"/>
               </w:rPr>
-              <m:t>2</m:t>
+              <m:t>-1</m:t>
             </m:r>
-          </m:den>
-        </m:f>
-      </m:oMath>
-      <w:r>
-        <w:t xml:space="preserve">  </w:t>
-      </w:r>
-      <m:oMath>
+          </m:e>
+        </m:d>
         <m:r>
           <w:rPr>
             <w:rFonts w:ascii="Cambria Math" w:hAnsi="Cambria Math"/>
           </w:rPr>
-          <m:t xml:space="preserve">*(1- </m:t>
+          <m:t>)</m:t>
+        </m:r>
+        <m:r>
+          <w:rPr>
+            <w:rFonts w:ascii="Cambria Math" w:hAnsi="Cambria Math"/>
+          </w:rPr>
+          <m:t xml:space="preserve"> = </m:t>
+        </m:r>
+        <m:r>
+          <w:rPr>
+            <w:rFonts w:ascii="Cambria Math" w:hAnsi="Cambria Math"/>
+          </w:rPr>
+          <m:t>0</m:t>
+        </m:r>
+      </m:oMath>
+      <w:r>
+        <w:t xml:space="preserve"> </w:t>
+      </w:r>
+    </w:p>
+    <w:p>
+      <w:pPr>
+        <w:jc w:val="both"/>
+      </w:pPr>
+      <w:r>
+        <w:t>La variance de X :</w:t>
+      </w:r>
+    </w:p>
+    <w:p>
+      <w:pPr>
+        <w:jc w:val="both"/>
+        <w:rPr>
+          <w:vertAlign w:val="superscript"/>
+        </w:rPr>
+      </w:pPr>
+      <w:r>
+        <w:t xml:space="preserve">    V(X) = </w:t>
+      </w:r>
+      <w:r>
+        <w:t>E(X</w:t>
+      </w:r>
+      <w:r>
+        <w:rPr>
+          <w:vertAlign w:val="superscript"/>
+        </w:rPr>
+        <w:t>2</w:t>
+      </w:r>
+      <w:r>
+        <w:t>)</w:t>
+      </w:r>
+      <w:r>
+        <w:t xml:space="preserve"> </w:t>
+      </w:r>
+      <w:r>
+        <w:t xml:space="preserve">- </w:t>
+      </w:r>
+      <w:r>
+        <w:t>E(X</w:t>
+      </w:r>
+      <w:r>
+        <w:t>)</w:t>
+      </w:r>
+      <w:r>
+        <w:rPr>
+          <w:vertAlign w:val="superscript"/>
+        </w:rPr>
+        <w:t xml:space="preserve"> 2</w:t>
+      </w:r>
+    </w:p>
+    <w:p>
+      <w:pPr>
+        <w:jc w:val="both"/>
+      </w:pPr>
+    </w:p>
+    <w:p>
+      <w:pPr>
+        <w:jc w:val="both"/>
+      </w:pPr>
+      <w:r>
+        <w:t>Avec :</w:t>
+      </w:r>
+    </w:p>
+    <w:p>
+      <w:pPr>
+        <w:jc w:val="both"/>
+        <w:rPr>
+          <w:vertAlign w:val="superscript"/>
+        </w:rPr>
+      </w:pPr>
+      <w:r>
+        <w:t>E(X</w:t>
+      </w:r>
+      <w:r>
+        <w:rPr>
+          <w:vertAlign w:val="superscript"/>
+        </w:rPr>
+        <w:t>2</w:t>
+      </w:r>
+      <w:r>
+        <w:t xml:space="preserve">) = </w:t>
+      </w:r>
+      <m:oMath>
+        <m:sSup>
+          <m:sSupPr>
+            <m:ctrlPr>
+              <w:rPr>
+                <w:rFonts w:ascii="Cambria Math" w:hAnsi="Cambria Math"/>
+                <w:i/>
+              </w:rPr>
+            </m:ctrlPr>
+          </m:sSupPr>
+          <m:e>
+            <m:r>
+              <w:rPr>
+                <w:rFonts w:ascii="Cambria Math" w:hAnsi="Cambria Math"/>
+              </w:rPr>
+              <m:t>n*(1</m:t>
+            </m:r>
+          </m:e>
+          <m:sup>
+            <m:r>
+              <w:rPr>
+                <w:rFonts w:ascii="Cambria Math" w:hAnsi="Cambria Math"/>
+              </w:rPr>
+              <m:t>2</m:t>
+            </m:r>
+          </m:sup>
+        </m:sSup>
+        <m:r>
+          <w:rPr>
+            <w:rFonts w:ascii="Cambria Math" w:hAnsi="Cambria Math"/>
+          </w:rPr>
+          <m:t>*</m:t>
+        </m:r>
+      </m:oMath>
+      <w:r>
+        <w:t xml:space="preserve"> </w:t>
+      </w:r>
+      <m:oMath>
+        <m:r>
+          <m:rPr>
+            <m:scr m:val="double-struck"/>
+          </m:rPr>
+          <w:rPr>
+            <w:rFonts w:ascii="Cambria Math" w:hAnsi="Cambria Math"/>
+          </w:rPr>
+          <m:t>P</m:t>
+        </m:r>
+        <m:d>
+          <m:dPr>
+            <m:ctrlPr>
+              <w:rPr>
+                <w:rFonts w:ascii="Cambria Math" w:hAnsi="Cambria Math"/>
+                <w:i/>
+              </w:rPr>
+            </m:ctrlPr>
+          </m:dPr>
+          <m:e>
+            <m:r>
+              <w:rPr>
+                <w:rFonts w:ascii="Cambria Math" w:hAnsi="Cambria Math"/>
+              </w:rPr>
+              <m:t>X=1</m:t>
+            </m:r>
+          </m:e>
+        </m:d>
+        <m:r>
+          <w:rPr>
+            <w:rFonts w:ascii="Cambria Math" w:hAnsi="Cambria Math"/>
+          </w:rPr>
+          <m:t>+1</m:t>
+        </m:r>
+        <m:r>
+          <m:rPr>
+            <m:scr m:val="double-struck"/>
+          </m:rPr>
+          <w:rPr>
+            <w:rFonts w:ascii="Cambria Math" w:hAnsi="Cambria Math"/>
+          </w:rPr>
+          <m:t>* P</m:t>
+        </m:r>
+        <m:d>
+          <m:dPr>
+            <m:ctrlPr>
+              <w:rPr>
+                <w:rFonts w:ascii="Cambria Math" w:hAnsi="Cambria Math"/>
+                <w:i/>
+              </w:rPr>
+            </m:ctrlPr>
+          </m:dPr>
+          <m:e>
+            <m:r>
+              <w:rPr>
+                <w:rFonts w:ascii="Cambria Math" w:hAnsi="Cambria Math"/>
+              </w:rPr>
+              <m:t>X=-1</m:t>
+            </m:r>
+          </m:e>
+        </m:d>
+        <m:r>
+          <w:rPr>
+            <w:rFonts w:ascii="Cambria Math" w:hAnsi="Cambria Math"/>
+          </w:rPr>
+          <m:t>)</m:t>
+        </m:r>
+        <m:r>
+          <w:rPr>
+            <w:rFonts w:ascii="Cambria Math" w:hAnsi="Cambria Math"/>
+          </w:rPr>
+          <m:t xml:space="preserve"> = </m:t>
+        </m:r>
+        <m:r>
+          <w:rPr>
+            <w:rFonts w:ascii="Cambria Math" w:hAnsi="Cambria Math"/>
+          </w:rPr>
+          <m:t>n*</m:t>
+        </m:r>
+        <m:r>
+          <w:rPr>
+            <w:rFonts w:ascii="Cambria Math" w:hAnsi="Cambria Math"/>
+          </w:rPr>
+          <m:t>(</m:t>
+        </m:r>
+        <m:r>
+          <w:rPr>
+            <w:rFonts w:ascii="Cambria Math" w:hAnsi="Cambria Math"/>
+          </w:rPr>
+          <m:t xml:space="preserve"> </m:t>
         </m:r>
         <m:f>
           <m:fPr>
@@ -1765,13 +2272,8 @@
           <w:rPr>
             <w:rFonts w:ascii="Cambria Math" w:hAnsi="Cambria Math"/>
           </w:rPr>
-          <m:t xml:space="preserve"> )</m:t>
+          <m:t xml:space="preserve">+ </m:t>
         </m:r>
-      </m:oMath>
-      <w:r>
-        <w:t xml:space="preserve"> =  </w:t>
-      </w:r>
-      <m:oMath>
         <m:f>
           <m:fPr>
             <m:ctrlPr>
@@ -1786,7 +2288,7 @@
               <w:rPr>
                 <w:rFonts w:ascii="Cambria Math" w:hAnsi="Cambria Math"/>
               </w:rPr>
-              <m:t>n</m:t>
+              <m:t>1</m:t>
             </m:r>
           </m:num>
           <m:den>
@@ -1794,11 +2296,33 @@
               <w:rPr>
                 <w:rFonts w:ascii="Cambria Math" w:hAnsi="Cambria Math"/>
               </w:rPr>
-              <m:t>4</m:t>
+              <m:t>2</m:t>
             </m:r>
           </m:den>
         </m:f>
+        <m:r>
+          <w:rPr>
+            <w:rFonts w:ascii="Cambria Math" w:hAnsi="Cambria Math"/>
+          </w:rPr>
+          <m:t xml:space="preserve"> )=n</m:t>
+        </m:r>
       </m:oMath>
+    </w:p>
+    <w:p>
+      <w:pPr>
+        <w:jc w:val="both"/>
+      </w:pPr>
+      <w:r>
+        <w:t>Donc :</w:t>
+      </w:r>
+    </w:p>
+    <w:p>
+      <w:pPr>
+        <w:jc w:val="both"/>
+      </w:pPr>
+      <w:r>
+        <w:t>V(X) = n – 0 = n</w:t>
+      </w:r>
     </w:p>
     <w:p/>
     <w:p/>
@@ -1838,8 +2362,6 @@
     </w:p>
     <w:p/>
     <w:p/>
-    <w:p/>
-    <w:p/>
     <w:p>
       <w:pPr>
         <w:pStyle w:val="Titre3"/>
@@ -1853,7 +2375,19 @@
       </w:r>
     </w:p>
     <w:p/>
-    <w:p/>
+    <w:p>
+      <w:r>
+        <w:t xml:space="preserve">Voir le programme </w:t>
+      </w:r>
+      <w:proofErr w:type="spellStart"/>
+      <w:r>
+        <w:t>Scilab</w:t>
+      </w:r>
+      <w:proofErr w:type="spellEnd"/>
+      <w:r>
+        <w:t>.</w:t>
+      </w:r>
+    </w:p>
     <w:p/>
     <w:p/>
     <w:p>
@@ -1865,7 +2399,15 @@
         </w:numPr>
       </w:pPr>
       <w:r>
-        <w:t>Démontrer que X(t) suit la loi N(0,</w:t>
+        <w:t xml:space="preserve">Démontrer que X(t) suit la loi </w:t>
+      </w:r>
+      <w:proofErr w:type="gramStart"/>
+      <w:r>
+        <w:t>N(</w:t>
+      </w:r>
+      <w:proofErr w:type="gramEnd"/>
+      <w:r>
+        <w:t>0,</w:t>
       </w:r>
       <m:oMath>
         <m:rad>
@@ -1933,7 +2475,22 @@
       </w:r>
     </w:p>
     <w:p/>
-    <w:p/>
+    <w:p>
+      <w:r>
+        <w:t xml:space="preserve">Voir le programme </w:t>
+      </w:r>
+      <w:r>
+        <w:t xml:space="preserve">sur </w:t>
+      </w:r>
+      <w:r>
+        <w:t>Scilab</w:t>
+      </w:r>
+      <w:r>
+        <w:t>.</w:t>
+      </w:r>
+      <w:bookmarkStart w:id="0" w:name="_GoBack"/>
+      <w:bookmarkEnd w:id="0"/>
+    </w:p>
     <w:p/>
     <w:p/>
     <w:sectPr>
@@ -2035,7 +2592,7 @@
 
 <file path=word/numbering.xml><?xml version="1.0" encoding="utf-8"?>
 <w:numbering xmlns:wpc="http://schemas.microsoft.com/office/word/2010/wordprocessingCanvas" xmlns:mc="http://schemas.openxmlformats.org/markup-compatibility/2006" xmlns:o="urn:schemas-microsoft-com:office:office" xmlns:r="http://schemas.openxmlformats.org/officeDocument/2006/relationships" xmlns:m="http://schemas.openxmlformats.org/officeDocument/2006/math" xmlns:v="urn:schemas-microsoft-com:vml" xmlns:wp14="http://schemas.microsoft.com/office/word/2010/wordprocessingDrawing" xmlns:wp="http://schemas.openxmlformats.org/drawingml/2006/wordprocessingDrawing" xmlns:w10="urn:schemas-microsoft-com:office:word" xmlns:w="http://schemas.openxmlformats.org/wordprocessingml/2006/main" xmlns:w14="http://schemas.microsoft.com/office/word/2010/wordml" xmlns:w15="http://schemas.microsoft.com/office/word/2012/wordml" xmlns:wpg="http://schemas.microsoft.com/office/word/2010/wordprocessingGroup" xmlns:wpi="http://schemas.microsoft.com/office/word/2010/wordprocessingInk" xmlns:wne="http://schemas.microsoft.com/office/word/2006/wordml" xmlns:wps="http://schemas.microsoft.com/office/word/2010/wordprocessingShape" mc:Ignorable="w14 w15 wp14">
-  <w:abstractNum w:abstractNumId="0">
+  <w:abstractNum w:abstractNumId="0" w15:restartNumberingAfterBreak="0">
     <w:nsid w:val="46F74261"/>
     <w:multiLevelType w:val="hybridMultilevel"/>
     <w:tmpl w:val="ED3EF7F2"/>
@@ -2124,7 +2681,7 @@
       </w:pPr>
     </w:lvl>
   </w:abstractNum>
-  <w:abstractNum w:abstractNumId="1">
+  <w:abstractNum w:abstractNumId="1" w15:restartNumberingAfterBreak="0">
     <w:nsid w:val="53942B36"/>
     <w:multiLevelType w:val="hybridMultilevel"/>
     <w:tmpl w:val="8F60E6DE"/>
@@ -2213,7 +2770,7 @@
       </w:pPr>
     </w:lvl>
   </w:abstractNum>
-  <w:abstractNum w:abstractNumId="2">
+  <w:abstractNum w:abstractNumId="2" w15:restartNumberingAfterBreak="0">
     <w:nsid w:val="7DC70B88"/>
     <w:multiLevelType w:val="hybridMultilevel"/>
     <w:tmpl w:val="38CC6314"/>
@@ -2302,7 +2859,7 @@
       </w:pPr>
     </w:lvl>
   </w:abstractNum>
-  <w:abstractNum w:abstractNumId="3">
+  <w:abstractNum w:abstractNumId="3" w15:restartNumberingAfterBreak="0">
     <w:nsid w:val="7EAC62EA"/>
     <w:multiLevelType w:val="hybridMultilevel"/>
     <w:tmpl w:val="4AA8A402"/>
@@ -2853,7 +3410,6 @@
   <w:style w:type="character" w:default="1" w:styleId="Policepardfaut">
     <w:name w:val="Default Paragraph Font"/>
     <w:uiPriority w:val="1"/>
-    <w:semiHidden/>
     <w:unhideWhenUsed/>
   </w:style>
   <w:style w:type="table" w:default="1" w:styleId="TableauNormal">
@@ -3004,6 +3560,25 @@
       <w:color w:val="808080"/>
     </w:rPr>
   </w:style>
+  <w:style w:type="paragraph" w:customStyle="1" w:styleId="Default">
+    <w:name w:val="Default"/>
+    <w:rsid w:val="00890DEC"/>
+    <w:pPr>
+      <w:autoSpaceDE w:val="0"/>
+      <w:autoSpaceDN w:val="0"/>
+      <w:adjustRightInd w:val="0"/>
+    </w:pPr>
+    <w:rPr>
+      <w:rFonts w:ascii="Trebuchet MS" w:hAnsi="Trebuchet MS" w:cs="Trebuchet MS"/>
+      <w:color w:val="000000"/>
+    </w:rPr>
+  </w:style>
+  <w:style w:type="paragraph" w:styleId="Sansinterligne">
+    <w:name w:val="No Spacing"/>
+    <w:uiPriority w:val="1"/>
+    <w:qFormat/>
+    <w:rsid w:val="00890DEC"/>
+  </w:style>
 </w:styles>
 </file>
 
@@ -3012,10 +3587,10 @@
   <a:themeElements>
     <a:clrScheme name="Bureau">
       <a:dk1>
-        <a:sysClr val="windowText" lastClr="BEBEBE"/>
+        <a:sysClr val="windowText" lastClr="000000"/>
       </a:dk1>
       <a:lt1>
-        <a:sysClr val="window" lastClr="323232"/>
+        <a:sysClr val="window" lastClr="FFFFFF"/>
       </a:lt1>
       <a:dk2>
         <a:srgbClr val="1F497D"/>
@@ -3347,7 +3922,7 @@
 </file>
 
 <file path=customXml/itemProps2.xml><?xml version="1.0" encoding="utf-8"?>
-<ds:datastoreItem xmlns:ds="http://schemas.openxmlformats.org/officeDocument/2006/customXml" ds:itemID="{647E53E0-7F4D-4387-8F04-DED9081A3C05}">
+<ds:datastoreItem xmlns:ds="http://schemas.openxmlformats.org/officeDocument/2006/customXml" ds:itemID="{CCE87DFC-909A-4D61-949C-98D7F1753F20}">
   <ds:schemaRefs>
     <ds:schemaRef ds:uri="http://schemas.openxmlformats.org/officeDocument/2006/bibliography"/>
   </ds:schemaRefs>

</xml_diff>